<commit_message>
Python: Buttons sizes are changed
</commit_message>
<xml_diff>
--- a/python/Projekt logowania do systemu z uzyciem bazy danych/dokumentacja.docx
+++ b/python/Projekt logowania do systemu z uzyciem bazy danych/dokumentacja.docx
@@ -65,19 +65,36 @@
         <w:t>programu.</w:t>
       </w:r>
     </w:p>
-    <w:p>
+    <w:p/>
+    <w:p>
+      <w:r>
+        <w:t xml:space="preserve">Wybierając przycisk rejestracji, wyświetla się formularz do wypełnienia z pełną walidacją treści. Gdy podane dane nie będą spełniać wymagań, zostanie wyświetlone okno z </w:t>
+      </w:r>
+      <w:r>
+        <w:t>informacją,</w:t>
+      </w:r>
+      <w:r>
+        <w:t xml:space="preserve"> gdzie jest błąd. Jeżeli dane będą poprawne, dane zostaną wyświetlone w oknie dialogowym w celu potwierdzenia przez użytkownika poprawności wpisanych danych, następnie po akceptacji, formularz zostaje wysłany i zapisany w bazie danych.</w:t>
+      </w:r>
+    </w:p>
+    <w:p/>
+    <w:p>
+      <w:r>
+        <w:t xml:space="preserve">Wybierając przycisk logowania, pojawia się formularz </w:t>
+      </w:r>
+      <w:r>
+        <w:t>logowania (</w:t>
+      </w:r>
+      <w:r>
+        <w:t xml:space="preserve">login, hasło), gdy użytkownik błędnie wprowadzi dane, wyskoczy okno dialogowe mówiący o niezgodności. W przeciwnym wypadku wyświetla </w:t>
+      </w:r>
       <w:bookmarkStart w:id="0" w:name="_GoBack"/>
       <w:bookmarkEnd w:id="0"/>
-    </w:p>
-    <w:p>
-      <w:r>
-        <w:t>Wybierając przycisk rejestracji, wyświetla się formularz do wypełnienia z pełną walidacją treści. Gdy podane dane nie będą spełniać wymagań, zostanie wyświetlone okno z informacją gdzie jest błąd. Jeżeli dane będą poprawne, dane zostaną wyświetlone w oknie dialogowym w celu potwierdzenia przez użytkownika poprawności wpisanych danych, następnie po akceptacji, formularz zostaje wysłany i zapisany w bazie danych.</w:t>
-      </w:r>
-    </w:p>
-    <w:p/>
-    <w:p>
-      <w:r>
-        <w:t xml:space="preserve">Wybierając przycisk logowania, pojawia się formularz logowania(login, hasło), gdy użytkownik błędnie wprowadzi dane, wyskoczy okno dialogowe mówiący o niezgodności. W przeciwnym wypadku wyświetla się  panel użytkownika, w którym może zaktualizować swoje zdjęcie, </w:t>
+      <w:r>
+        <w:t>się panel</w:t>
+      </w:r>
+      <w:r>
+        <w:t xml:space="preserve"> użytkownika, w którym może zaktualizować swoje zdjęcie, </w:t>
       </w:r>
       <w:r>
         <w:t>wyświetlić lub edytować dane, usunąć swoje konto lub się wylogować. Dodatkowo jest przycisk, który pokazuje dane wszystkich kont z bazy danych, działa on jedynie dla administratora.</w:t>
@@ -270,6 +287,7 @@
     <w:lsdException w:name="HTML Sample" w:semiHidden="1" w:unhideWhenUsed="1"/>
     <w:lsdException w:name="HTML Typewriter" w:semiHidden="1" w:unhideWhenUsed="1"/>
     <w:lsdException w:name="HTML Variable" w:semiHidden="1" w:unhideWhenUsed="1"/>
+    <w:lsdException w:name="Normal Table" w:semiHidden="1" w:unhideWhenUsed="1"/>
     <w:lsdException w:name="annotation subject" w:semiHidden="1" w:unhideWhenUsed="1"/>
     <w:lsdException w:name="No List" w:semiHidden="1" w:unhideWhenUsed="1"/>
     <w:lsdException w:name="Outline List 1" w:semiHidden="1" w:unhideWhenUsed="1"/>
@@ -316,8 +334,10 @@
     <w:lsdException w:name="Table Subtle 2" w:semiHidden="1" w:unhideWhenUsed="1"/>
     <w:lsdException w:name="Table Web 1" w:semiHidden="1" w:unhideWhenUsed="1"/>
     <w:lsdException w:name="Table Web 2" w:semiHidden="1" w:unhideWhenUsed="1"/>
+    <w:lsdException w:name="Table Web 3" w:semiHidden="1" w:unhideWhenUsed="1"/>
     <w:lsdException w:name="Balloon Text" w:semiHidden="1" w:unhideWhenUsed="1"/>
     <w:lsdException w:name="Table Grid" w:uiPriority="39"/>
+    <w:lsdException w:name="Table Theme" w:semiHidden="1" w:unhideWhenUsed="1"/>
     <w:lsdException w:name="Placeholder Text" w:semiHidden="1"/>
     <w:lsdException w:name="No Spacing" w:uiPriority="1" w:qFormat="1"/>
     <w:lsdException w:name="Light Shading" w:uiPriority="60"/>
@@ -539,17 +559,17 @@
     <w:lsdException w:name="Unresolved Mention" w:semiHidden="1" w:unhideWhenUsed="1"/>
     <w:lsdException w:name="Smart Link" w:semiHidden="1" w:unhideWhenUsed="1"/>
   </w:latentStyles>
-  <w:style w:type="paragraph" w:default="1" w:styleId="Normalny">
+  <w:style w:type="paragraph" w:default="1" w:styleId="Normal">
     <w:name w:val="Normal"/>
     <w:qFormat/>
   </w:style>
-  <w:style w:type="character" w:default="1" w:styleId="Domylnaczcionkaakapitu">
+  <w:style w:type="character" w:default="1" w:styleId="DefaultParagraphFont">
     <w:name w:val="Default Paragraph Font"/>
     <w:uiPriority w:val="1"/>
     <w:semiHidden/>
     <w:unhideWhenUsed/>
   </w:style>
-  <w:style w:type="table" w:default="1" w:styleId="Standardowy">
+  <w:style w:type="table" w:default="1" w:styleId="TableNormal">
     <w:name w:val="Normal Table"/>
     <w:uiPriority w:val="99"/>
     <w:semiHidden/>
@@ -564,7 +584,7 @@
       </w:tblCellMar>
     </w:tblPr>
   </w:style>
-  <w:style w:type="numbering" w:default="1" w:styleId="Bezlisty">
+  <w:style w:type="numbering" w:default="1" w:styleId="NoList">
     <w:name w:val="No List"/>
     <w:uiPriority w:val="99"/>
     <w:semiHidden/>
@@ -873,7 +893,7 @@
 </file>
 
 <file path=customXml/itemProps1.xml><?xml version="1.0" encoding="utf-8"?>
-<ds:datastoreItem xmlns:ds="http://schemas.openxmlformats.org/officeDocument/2006/customXml" ds:itemID="{352EEA14-5655-4BAE-96A5-38B16A515853}">
+<ds:datastoreItem xmlns:ds="http://schemas.openxmlformats.org/officeDocument/2006/customXml" ds:itemID="{1EF8589C-FCB3-734E-A676-0709AD63FB3E}">
   <ds:schemaRefs>
     <ds:schemaRef ds:uri="http://schemas.openxmlformats.org/officeDocument/2006/bibliography"/>
   </ds:schemaRefs>

</xml_diff>